<commit_message>
Ultime modifiche ed esportazione PDF
</commit_message>
<xml_diff>
--- a/Relazione dominio.docx
+++ b/Relazione dominio.docx
@@ -3662,7 +3662,39 @@
           <w:sz w:val="28"/>
           <w:szCs w:val="28"/>
         </w:rPr>
-        <w:t>Il dominio di applicazione riguarda il fornire agli utenti, appassionati di musica, tutte le informazioni sugli strumenti musicali, sugli artisti che suonano lo strumento musicale, sulle case produttrici degli strumenti musicali e sulle band musicale (o solista) in cui gli artisti suonano. In questo modo è molto facile per l’utente ampliare il proprio bagaglio di conoscenza perché direttamente dallo strumento musicale è possibile sapere da chi è suonato e in che band, così da poter andare ad ascoltare lo strumento.</w:t>
+        <w:t>Il dominio di applicazione riguarda il fornire agli utenti, appassionati di musica, tutte le informazioni sugli strumenti musicali, sugli artisti che suonano lo strumento musicale, sulle case produttrici degli strumenti musicali e sulle band musical</w:t>
+      </w:r>
+      <w:r>
+        <w:rPr>
+          <w:rFonts w:ascii="Verdana" w:hAnsi="Verdana"/>
+          <w:sz w:val="28"/>
+          <w:szCs w:val="28"/>
+        </w:rPr>
+        <w:t>i</w:t>
+      </w:r>
+      <w:r>
+        <w:rPr>
+          <w:rFonts w:ascii="Verdana" w:hAnsi="Verdana"/>
+          <w:sz w:val="28"/>
+          <w:szCs w:val="28"/>
+        </w:rPr>
+        <w:t xml:space="preserve"> (o </w:t>
+      </w:r>
+      <w:r>
+        <w:rPr>
+          <w:rFonts w:ascii="Verdana" w:hAnsi="Verdana"/>
+          <w:sz w:val="28"/>
+          <w:szCs w:val="28"/>
+        </w:rPr>
+        <w:t>solisti</w:t>
+      </w:r>
+      <w:r>
+        <w:rPr>
+          <w:rFonts w:ascii="Verdana" w:hAnsi="Verdana"/>
+          <w:sz w:val="28"/>
+          <w:szCs w:val="28"/>
+        </w:rPr>
+        <w:t>) in cui gli artisti suonano. In questo modo è molto facile per l’utente ampliare il proprio bagaglio di conoscenza perché direttamente dallo strumento musicale è possibile sapere da chi è suonato e in che band, così da poter andare ad ascoltare lo strumento.</w:t>
       </w:r>
     </w:p>
     <w:p>
@@ -8865,10 +8897,10 @@
             <v:path o:extrusionok="f" gradientshapeok="t" o:connecttype="rect"/>
             <o:lock v:ext="edit" aspectratio="t"/>
           </v:shapetype>
-          <v:shape id="_x0000_i1025" type="#_x0000_t75" style="width:77pt;height:49.4pt" o:ole="">
+          <v:shape id="_x0000_i1025" type="#_x0000_t75" style="width:77.35pt;height:49.45pt" o:ole="">
             <v:imagedata r:id="rId22" o:title=""/>
           </v:shape>
-          <o:OLEObject Type="Embed" ProgID="Package" ShapeID="_x0000_i1025" DrawAspect="Icon" ObjectID="_1704474602" r:id="rId23"/>
+          <o:OLEObject Type="Embed" ProgID="Package" ShapeID="_x0000_i1025" DrawAspect="Icon" ObjectID="_1704520031" r:id="rId23"/>
         </w:object>
       </w:r>
     </w:p>
@@ -12840,27 +12872,14 @@
       <w:r>
         <w:t xml:space="preserve">Figura </w:t>
       </w:r>
-      <w:r>
-        <w:fldChar w:fldCharType="begin"/>
-      </w:r>
-      <w:r>
-        <w:instrText xml:space="preserve"> SEQ Figura \* ARABIC </w:instrText>
-      </w:r>
-      <w:r>
-        <w:fldChar w:fldCharType="separate"/>
-      </w:r>
-      <w:r>
-        <w:rPr>
-          <w:noProof/>
-        </w:rPr>
-        <w:t>17</w:t>
-      </w:r>
-      <w:r>
-        <w:rPr>
-          <w:noProof/>
-        </w:rPr>
-        <w:fldChar w:fldCharType="end"/>
-      </w:r>
+      <w:fldSimple w:instr=" SEQ Figura \* ARABIC ">
+        <w:r>
+          <w:rPr>
+            <w:noProof/>
+          </w:rPr>
+          <w:t>17</w:t>
+        </w:r>
+      </w:fldSimple>
       <w:r>
         <w:t>: Risultato Query</w:t>
       </w:r>
@@ -15105,27 +15124,14 @@
       <w:r>
         <w:t xml:space="preserve">Figura </w:t>
       </w:r>
-      <w:r>
-        <w:fldChar w:fldCharType="begin"/>
-      </w:r>
-      <w:r>
-        <w:instrText xml:space="preserve"> SEQ Figura \* ARABIC </w:instrText>
-      </w:r>
-      <w:r>
-        <w:fldChar w:fldCharType="separate"/>
-      </w:r>
-      <w:r>
-        <w:rPr>
-          <w:noProof/>
-        </w:rPr>
-        <w:t>18</w:t>
-      </w:r>
-      <w:r>
-        <w:rPr>
-          <w:noProof/>
-        </w:rPr>
-        <w:fldChar w:fldCharType="end"/>
-      </w:r>
+      <w:fldSimple w:instr=" SEQ Figura \* ARABIC ">
+        <w:r>
+          <w:rPr>
+            <w:noProof/>
+          </w:rPr>
+          <w:t>18</w:t>
+        </w:r>
+      </w:fldSimple>
       <w:r>
         <w:t>: Risultato Query</w:t>
       </w:r>
@@ -16988,6 +16994,9 @@
         <w:spacing w:after="0"/>
       </w:pPr>
       <w:r>
+        <w:rPr>
+          <w:noProof/>
+        </w:rPr>
         <w:drawing>
           <wp:inline distT="0" distB="0" distL="0" distR="0" wp14:anchorId="637A52BC" wp14:editId="58987771">
             <wp:extent cx="5805377" cy="1860034"/>
@@ -17037,27 +17046,14 @@
       <w:r>
         <w:t xml:space="preserve">Figura </w:t>
       </w:r>
-      <w:r>
-        <w:fldChar w:fldCharType="begin"/>
-      </w:r>
-      <w:r>
-        <w:instrText xml:space="preserve"> SEQ Figura \* ARABIC </w:instrText>
-      </w:r>
-      <w:r>
-        <w:fldChar w:fldCharType="separate"/>
-      </w:r>
-      <w:r>
-        <w:rPr>
-          <w:noProof/>
-        </w:rPr>
-        <w:t>19</w:t>
-      </w:r>
-      <w:r>
-        <w:rPr>
-          <w:noProof/>
-        </w:rPr>
-        <w:fldChar w:fldCharType="end"/>
-      </w:r>
+      <w:fldSimple w:instr=" SEQ Figura \* ARABIC ">
+        <w:r>
+          <w:rPr>
+            <w:noProof/>
+          </w:rPr>
+          <w:t>19</w:t>
+        </w:r>
+      </w:fldSimple>
       <w:r>
         <w:t>: Risultato Query</w:t>
       </w:r>
@@ -19150,27 +19146,14 @@
       <w:r>
         <w:t xml:space="preserve">Figura </w:t>
       </w:r>
-      <w:r>
-        <w:fldChar w:fldCharType="begin"/>
-      </w:r>
-      <w:r>
-        <w:instrText xml:space="preserve"> SEQ Figura \* ARABIC </w:instrText>
-      </w:r>
-      <w:r>
-        <w:fldChar w:fldCharType="separate"/>
-      </w:r>
-      <w:r>
-        <w:rPr>
-          <w:noProof/>
-        </w:rPr>
-        <w:t>20</w:t>
-      </w:r>
-      <w:r>
-        <w:rPr>
-          <w:noProof/>
-        </w:rPr>
-        <w:fldChar w:fldCharType="end"/>
-      </w:r>
+      <w:fldSimple w:instr=" SEQ Figura \* ARABIC ">
+        <w:r>
+          <w:rPr>
+            <w:noProof/>
+          </w:rPr>
+          <w:t>20</w:t>
+        </w:r>
+      </w:fldSimple>
       <w:r>
         <w:t>: Risultato Query</w:t>
       </w:r>
@@ -21481,27 +21464,14 @@
       <w:r>
         <w:t xml:space="preserve">Figura </w:t>
       </w:r>
-      <w:r>
-        <w:fldChar w:fldCharType="begin"/>
-      </w:r>
-      <w:r>
-        <w:instrText xml:space="preserve"> SEQ Figura \* ARABIC </w:instrText>
-      </w:r>
-      <w:r>
-        <w:fldChar w:fldCharType="separate"/>
-      </w:r>
-      <w:r>
-        <w:rPr>
-          <w:noProof/>
-        </w:rPr>
-        <w:t>21</w:t>
-      </w:r>
-      <w:r>
-        <w:rPr>
-          <w:noProof/>
-        </w:rPr>
-        <w:fldChar w:fldCharType="end"/>
-      </w:r>
+      <w:fldSimple w:instr=" SEQ Figura \* ARABIC ">
+        <w:r>
+          <w:rPr>
+            <w:noProof/>
+          </w:rPr>
+          <w:t>21</w:t>
+        </w:r>
+      </w:fldSimple>
       <w:r>
         <w:t>: Risultato Query</w:t>
       </w:r>
@@ -21716,27 +21686,14 @@
       <w:r>
         <w:t xml:space="preserve">Figura </w:t>
       </w:r>
-      <w:r>
-        <w:fldChar w:fldCharType="begin"/>
-      </w:r>
-      <w:r>
-        <w:instrText xml:space="preserve"> SEQ Figura \* ARABIC </w:instrText>
-      </w:r>
-      <w:r>
-        <w:fldChar w:fldCharType="separate"/>
-      </w:r>
-      <w:r>
-        <w:rPr>
-          <w:noProof/>
-        </w:rPr>
-        <w:t>22</w:t>
-      </w:r>
-      <w:r>
-        <w:rPr>
-          <w:noProof/>
-        </w:rPr>
-        <w:fldChar w:fldCharType="end"/>
-      </w:r>
+      <w:fldSimple w:instr=" SEQ Figura \* ARABIC ">
+        <w:r>
+          <w:rPr>
+            <w:noProof/>
+          </w:rPr>
+          <w:t>22</w:t>
+        </w:r>
+      </w:fldSimple>
       <w:r>
         <w:t xml:space="preserve">: </w:t>
       </w:r>
@@ -22013,27 +21970,14 @@
       <w:r>
         <w:t xml:space="preserve">Figura </w:t>
       </w:r>
-      <w:r>
-        <w:fldChar w:fldCharType="begin"/>
-      </w:r>
-      <w:r>
-        <w:instrText xml:space="preserve"> SEQ Figura \* ARABIC </w:instrText>
-      </w:r>
-      <w:r>
-        <w:fldChar w:fldCharType="separate"/>
-      </w:r>
-      <w:r>
-        <w:rPr>
-          <w:noProof/>
-        </w:rPr>
-        <w:t>23</w:t>
-      </w:r>
-      <w:r>
-        <w:rPr>
-          <w:noProof/>
-        </w:rPr>
-        <w:fldChar w:fldCharType="end"/>
-      </w:r>
+      <w:fldSimple w:instr=" SEQ Figura \* ARABIC ">
+        <w:r>
+          <w:rPr>
+            <w:noProof/>
+          </w:rPr>
+          <w:t>23</w:t>
+        </w:r>
+      </w:fldSimple>
       <w:r>
         <w:t>: Risultati Microfoni nel Client</w:t>
       </w:r>
@@ -22135,27 +22079,14 @@
       <w:r>
         <w:t xml:space="preserve">Figura </w:t>
       </w:r>
-      <w:r>
-        <w:fldChar w:fldCharType="begin"/>
-      </w:r>
-      <w:r>
-        <w:instrText xml:space="preserve"> SEQ Figura \* ARABIC </w:instrText>
-      </w:r>
-      <w:r>
-        <w:fldChar w:fldCharType="separate"/>
-      </w:r>
-      <w:r>
-        <w:rPr>
-          <w:noProof/>
-        </w:rPr>
-        <w:t>24</w:t>
-      </w:r>
-      <w:r>
-        <w:rPr>
-          <w:noProof/>
-        </w:rPr>
-        <w:fldChar w:fldCharType="end"/>
-      </w:r>
+      <w:fldSimple w:instr=" SEQ Figura \* ARABIC ">
+        <w:r>
+          <w:rPr>
+            <w:noProof/>
+          </w:rPr>
+          <w:t>24</w:t>
+        </w:r>
+      </w:fldSimple>
       <w:r>
         <w:t>: Casa Produttrice Mojave nel Client</w:t>
       </w:r>

</xml_diff>